<commit_message>
update obstacle avoidance bugs in collision
</commit_message>
<xml_diff>
--- a/WeeklyLogs/Week8.docx
+++ b/WeeklyLogs/Week8.docx
@@ -273,11 +273,52 @@
                 <w:szCs w:val="24"/>
               </w:rPr>
             </w:pPr>
-            <w:r>
-              <w:rPr>
-                <w:szCs w:val="24"/>
-              </w:rPr>
-              <w:t xml:space="preserve"> </w:t>
+            <w:bookmarkStart w:id="0" w:name="_GoBack"/>
+            <w:bookmarkEnd w:id="0"/>
+            <w:r>
+              <w:rPr>
+                <w:szCs w:val="24"/>
+              </w:rPr>
+              <w:t xml:space="preserve">Went more into depth on what I exactly wanted to be in the game. </w:t>
+            </w:r>
+          </w:p>
+          <w:p>
+            <w:pPr>
+              <w:rPr>
+                <w:szCs w:val="24"/>
+              </w:rPr>
+            </w:pPr>
+            <w:r>
+              <w:rPr>
+                <w:szCs w:val="24"/>
+              </w:rPr>
+              <w:t>Also thought more about Tech Demo.</w:t>
+            </w:r>
+          </w:p>
+          <w:p>
+            <w:pPr>
+              <w:rPr>
+                <w:szCs w:val="24"/>
+              </w:rPr>
+            </w:pPr>
+            <w:r>
+              <w:rPr>
+                <w:szCs w:val="24"/>
+              </w:rPr>
+              <w:t>Started the Game Design Document and completed the introduction</w:t>
+            </w:r>
+          </w:p>
+          <w:p>
+            <w:pPr>
+              <w:rPr>
+                <w:szCs w:val="24"/>
+              </w:rPr>
+            </w:pPr>
+            <w:r>
+              <w:rPr>
+                <w:szCs w:val="24"/>
+              </w:rPr>
+              <w:t>Decided on SFML</w:t>
             </w:r>
           </w:p>
         </w:tc>
@@ -431,49 +472,12 @@
                       <w:szCs w:val="24"/>
                     </w:rPr>
                   </w:pPr>
-                </w:p>
-                <w:p>
-                  <w:pPr>
-                    <w:rPr>
-                      <w:szCs w:val="24"/>
-                    </w:rPr>
-                  </w:pPr>
-                  <w:bookmarkStart w:id="0" w:name="_GoBack"/>
-                  <w:bookmarkEnd w:id="0"/>
-                </w:p>
-              </w:tc>
-            </w:tr>
-            <w:tr>
-              <w:tc>
-                <w:tcPr>
-                  <w:tcW w:w="704" w:type="dxa"/>
-                </w:tcPr>
-                <w:p>
-                  <w:pPr>
-                    <w:rPr>
-                      <w:b/>
-                      <w:szCs w:val="24"/>
-                    </w:rPr>
-                  </w:pPr>
                   <w:r>
                     <w:rPr>
-                      <w:b/>
-                      <w:szCs w:val="24"/>
-                    </w:rPr>
-                    <w:t>2</w:t>
+                      <w:szCs w:val="24"/>
+                    </w:rPr>
+                    <w:t>Create start-up kit in SFML for game.</w:t>
                   </w:r>
-                </w:p>
-              </w:tc>
-              <w:tc>
-                <w:tcPr>
-                  <w:tcW w:w="7921" w:type="dxa"/>
-                </w:tcPr>
-                <w:p>
-                  <w:pPr>
-                    <w:rPr>
-                      <w:szCs w:val="24"/>
-                    </w:rPr>
-                  </w:pPr>
                 </w:p>
                 <w:p>
                   <w:pPr>
@@ -501,6 +505,53 @@
                       <w:b/>
                       <w:szCs w:val="24"/>
                     </w:rPr>
+                    <w:t>2</w:t>
+                  </w:r>
+                </w:p>
+              </w:tc>
+              <w:tc>
+                <w:tcPr>
+                  <w:tcW w:w="7921" w:type="dxa"/>
+                </w:tcPr>
+                <w:p>
+                  <w:pPr>
+                    <w:rPr>
+                      <w:szCs w:val="24"/>
+                    </w:rPr>
+                  </w:pPr>
+                  <w:r>
+                    <w:rPr>
+                      <w:szCs w:val="24"/>
+                    </w:rPr>
+                    <w:t>Complete more of the GDD (mainly diagrams, Game World, Features)</w:t>
+                  </w:r>
+                </w:p>
+                <w:p>
+                  <w:pPr>
+                    <w:rPr>
+                      <w:szCs w:val="24"/>
+                    </w:rPr>
+                  </w:pPr>
+                </w:p>
+              </w:tc>
+            </w:tr>
+            <w:tr>
+              <w:tc>
+                <w:tcPr>
+                  <w:tcW w:w="704" w:type="dxa"/>
+                </w:tcPr>
+                <w:p>
+                  <w:pPr>
+                    <w:rPr>
+                      <w:b/>
+                      <w:szCs w:val="24"/>
+                    </w:rPr>
+                  </w:pPr>
+                  <w:r>
+                    <w:rPr>
+                      <w:b/>
+                      <w:szCs w:val="24"/>
+                    </w:rPr>
                     <w:t>3</w:t>
                   </w:r>
                 </w:p>
@@ -515,6 +566,12 @@
                       <w:szCs w:val="24"/>
                     </w:rPr>
                   </w:pPr>
+                  <w:r>
+                    <w:rPr>
+                      <w:szCs w:val="24"/>
+                    </w:rPr>
+                    <w:t xml:space="preserve">Decide more details about the game. </w:t>
+                  </w:r>
                 </w:p>
                 <w:p>
                   <w:pPr>
@@ -982,7 +1039,7 @@
                 <w:bCs/>
                 <w:noProof/>
               </w:rPr>
-              <w:t>1</w:t>
+              <w:t>2</w:t>
             </w:r>
             <w:r>
               <w:rPr>

</xml_diff>